<commit_message>
ajout de la dernière version en date sans la vidéo (fichier trop lourd)
</commit_message>
<xml_diff>
--- a/2025_ID_Kage_no_Michi/docs/Structure du code.docx
+++ b/2025_ID_Kage_no_Michi/docs/Structure du code.docx
@@ -91,29 +91,13 @@
     <w:p>
       <w:r>
         <w:tab/>
-        <w:t xml:space="preserve">- reset.py est un fichier permettant d’altérer les sauvegardes hors du jeu. Il n’est appelé par aucun autre fichier et il peut être utilisé notamment pour remettre toutes les sauvegardes dans un état souhaité (notamment pour reset le jeu), avec sa fonction </w:t>
-      </w:r>
-      <w:proofErr w:type="spellStart"/>
-      <w:r>
-        <w:t>set_all</w:t>
-      </w:r>
-      <w:proofErr w:type="spellEnd"/>
-      <w:r>
-        <w:t>().</w:t>
-      </w:r>
-    </w:p>
-    <w:p>
-      <w:r>
-        <w:tab/>
-        <w:t xml:space="preserve">- Les fichiers Audio.py et Characters_sprites.py s’occupent de stocker et gérer respectivement les fichiers audios joués par le jeu et différents </w:t>
-      </w:r>
-      <w:proofErr w:type="spellStart"/>
-      <w:r>
-        <w:t>sprites</w:t>
-      </w:r>
-      <w:proofErr w:type="spellEnd"/>
-      <w:r>
-        <w:t xml:space="preserve"> utilisés.</w:t>
+        <w:t>- reset.py est un fichier permettant d’altérer les sauvegardes hors du jeu. Il n’est appelé par aucun autre fichier et il peut être utilisé notamment pour remettre toutes les sauvegardes dans un état souhaité (notamment pour reset le jeu), avec sa fonction set_all().</w:t>
+      </w:r>
+    </w:p>
+    <w:p>
+      <w:r>
+        <w:tab/>
+        <w:t>- Les fichiers Audio.py et Characters_sprites.py s’occupent de stocker et gérer respectivement les fichiers audios joués par le jeu et différents sprites utilisés.</w:t>
       </w:r>
     </w:p>
     <w:p>
@@ -125,15 +109,7 @@
         <w:t>à l’aide de l</w:t>
       </w:r>
       <w:r>
-        <w:t xml:space="preserve">a fonction </w:t>
-      </w:r>
-      <w:proofErr w:type="spellStart"/>
-      <w:r>
-        <w:t>execute</w:t>
-      </w:r>
-      <w:proofErr w:type="spellEnd"/>
-      <w:r>
-        <w:t>()</w:t>
+        <w:t>a fonction execute()</w:t>
       </w:r>
       <w:r>
         <w:t>.</w:t>
@@ -142,15 +118,7 @@
     <w:p>
       <w:r>
         <w:tab/>
-        <w:t xml:space="preserve">- Le fichier Cinematics.py contient les fonctions permettant de créer les cinématiques et dialogues du jeu, notamment avec la fonction </w:t>
-      </w:r>
-      <w:proofErr w:type="spellStart"/>
-      <w:r>
-        <w:t>cinematic_frame</w:t>
-      </w:r>
-      <w:proofErr w:type="spellEnd"/>
-      <w:r>
-        <w:t>(). Il contient également les fonctions lançant les cinématiques, qui peuvent être appelées directement depuis le fichier. Le fichier contient une mini boucle de jeu indépendante, car les cinématiques sont des programmes à part entière</w:t>
+        <w:t>- Le fichier Cinematics.py contient les fonctions permettant de créer les cinématiques et dialogues du jeu, notamment avec la fonction cinematic_frame(). Il contient également les fonctions lançant les cinématiques, qui peuvent être appelées directement depuis le fichier. Le fichier contient une mini boucle de jeu indépendante, car les cinématiques sont des programmes à part entière</w:t>
       </w:r>
       <w:r>
         <w:t>.</w:t>
@@ -165,21 +133,34 @@
         <w:t xml:space="preserve"> Ils sont séparés dans leur propre fichier.</w:t>
       </w:r>
     </w:p>
+    <w:p>
+      <w:r>
+        <w:tab/>
+        <w:t>- Gameplay.py gère les lancements des phases de gameplay en fonction des circonstances</w:t>
+      </w:r>
+      <w:r>
+        <w:t>.</w:t>
+      </w:r>
+    </w:p>
+    <w:p>
+      <w:r>
+        <w:tab/>
+        <w:t>- Loading.py sert à afficher des images sur l’écran pendant le chargement du jeu.</w:t>
+      </w:r>
+    </w:p>
+    <w:p>
+      <w:r>
+        <w:tab/>
+        <w:t>- Autres fichiers utilitaires.</w:t>
+      </w:r>
+    </w:p>
     <w:p/>
     <w:p>
       <w:r>
         <w:t>Dans le code de la carte</w:t>
       </w:r>
       <w:r>
-        <w:t>(</w:t>
-      </w:r>
-      <w:proofErr w:type="spellStart"/>
-      <w:r>
-        <w:t>map</w:t>
-      </w:r>
-      <w:proofErr w:type="spellEnd"/>
-      <w:r>
-        <w:t>/src)</w:t>
+        <w:t>(map/src)</w:t>
       </w:r>
       <w:r>
         <w:t xml:space="preserve">, la plupart du code est emprunté </w:t>
@@ -188,13 +169,8 @@
         <w:t xml:space="preserve">(et modifié) </w:t>
       </w:r>
       <w:r>
-        <w:t xml:space="preserve">du youtubeur </w:t>
-      </w:r>
-      <w:proofErr w:type="spellStart"/>
-      <w:r>
-        <w:t>Graven</w:t>
-      </w:r>
-      <w:proofErr w:type="spellEnd"/>
+        <w:t>du youtubeur Graven</w:t>
+      </w:r>
       <w:r>
         <w:t>,</w:t>
       </w:r>
@@ -208,15 +184,7 @@
         <w:t xml:space="preserve">- game.py qui contient également une boucle de jeu secondaire. Il est à noter que la carte ne fonctionne pas de façon autonome, bien que cela sera possible prochainement. Le fichier gère les autres </w:t>
       </w:r>
       <w:r>
-        <w:t>fichiers en .</w:t>
-      </w:r>
-      <w:proofErr w:type="spellStart"/>
-      <w:r>
-        <w:t>py</w:t>
-      </w:r>
-      <w:proofErr w:type="spellEnd"/>
-      <w:r>
-        <w:t xml:space="preserve"> présents.</w:t>
+        <w:t>fichiers en .py présents.</w:t>
       </w:r>
     </w:p>
     <w:p>
@@ -237,15 +205,19 @@
     <w:p>
       <w:r>
         <w:tab/>
-        <w:t xml:space="preserve">- animation.py s’occupe d’animer les </w:t>
-      </w:r>
-      <w:proofErr w:type="spellStart"/>
-      <w:r>
-        <w:t>sprites</w:t>
-      </w:r>
-      <w:proofErr w:type="spellEnd"/>
-      <w:r>
-        <w:t>.</w:t>
+        <w:t>- animation.py s’occupe d’animer les sprites.</w:t>
+      </w:r>
+    </w:p>
+    <w:p>
+      <w:r>
+        <w:tab/>
+        <w:t>- Interactions.py gère les interactions des PNJs</w:t>
+      </w:r>
+    </w:p>
+    <w:p>
+      <w:r>
+        <w:tab/>
+        <w:t>- Map_objects.py est l’ensemble des classes représentant tout ce qui peut être affiché sur la carte.</w:t>
       </w:r>
     </w:p>
     <w:p/>

</xml_diff>